<commit_message>
Alles pushen, ik ga aan digitale opdracht werken
</commit_message>
<xml_diff>
--- a/FeedbackLogboekPepper.docx
+++ b/FeedbackLogboekPepper.docx
@@ -158,7 +158,6 @@
                 <w:szCs w:val="24"/>
               </w:rPr>
             </w:pPr>
-            <w:proofErr w:type="spellStart"/>
             <w:r>
               <w:rPr>
                 <w:rFonts w:ascii="Calibri Light" w:hAnsi="Calibri Light" w:cs="Calibri Light"/>
@@ -166,7 +165,6 @@
               </w:rPr>
               <w:t>Ontwerpopdracht</w:t>
             </w:r>
-            <w:proofErr w:type="spellEnd"/>
             <w:r>
               <w:rPr>
                 <w:rFonts w:ascii="Calibri Light" w:hAnsi="Calibri Light" w:cs="Calibri Light"/>
@@ -469,6 +467,15 @@
                 <w:lang w:val="nl-NL"/>
               </w:rPr>
             </w:pPr>
+            <w:r>
+              <w:rPr>
+                <w:rFonts w:ascii="Calibri Light" w:hAnsi="Calibri Light" w:cs="Calibri Light"/>
+                <w:sz w:val="22"/>
+                <w:szCs w:val="22"/>
+                <w:lang w:val="nl-NL"/>
+              </w:rPr>
+              <w:t>Beetje draaien tussen onderwerpen</w:t>
+            </w:r>
           </w:p>
         </w:tc>
       </w:tr>
@@ -518,6 +525,15 @@
                 <w:lang w:val="nl-NL"/>
               </w:rPr>
             </w:pPr>
+            <w:r>
+              <w:rPr>
+                <w:rFonts w:ascii="Calibri Light" w:hAnsi="Calibri Light" w:cs="Calibri Light"/>
+                <w:sz w:val="22"/>
+                <w:szCs w:val="22"/>
+                <w:lang w:val="nl-NL"/>
+              </w:rPr>
+              <w:t>onduidelijk</w:t>
+            </w:r>
           </w:p>
         </w:tc>
       </w:tr>
@@ -567,6 +583,15 @@
                 <w:lang w:val="nl-NL"/>
               </w:rPr>
             </w:pPr>
+            <w:r>
+              <w:rPr>
+                <w:rFonts w:ascii="Calibri Light" w:hAnsi="Calibri Light" w:cs="Calibri Light"/>
+                <w:sz w:val="22"/>
+                <w:szCs w:val="22"/>
+                <w:lang w:val="nl-NL"/>
+              </w:rPr>
+              <w:t>Meer besluitvaardig zijn</w:t>
+            </w:r>
           </w:p>
         </w:tc>
       </w:tr>
@@ -614,7 +639,6 @@
                 <w:szCs w:val="24"/>
               </w:rPr>
             </w:pPr>
-            <w:proofErr w:type="spellStart"/>
             <w:r>
               <w:rPr>
                 <w:rFonts w:ascii="Calibri Light" w:hAnsi="Calibri Light" w:cs="Calibri Light"/>
@@ -636,7 +660,6 @@
               </w:rPr>
               <w:t>werpopdracht</w:t>
             </w:r>
-            <w:proofErr w:type="spellEnd"/>
             <w:r>
               <w:rPr>
                 <w:rFonts w:ascii="Calibri Light" w:hAnsi="Calibri Light" w:cs="Calibri Light"/>
@@ -1064,7 +1087,6 @@
                 <w:szCs w:val="24"/>
               </w:rPr>
             </w:pPr>
-            <w:proofErr w:type="spellStart"/>
             <w:r>
               <w:rPr>
                 <w:rFonts w:ascii="Calibri Light" w:hAnsi="Calibri Light" w:cs="Calibri Light"/>
@@ -1072,7 +1094,6 @@
               </w:rPr>
               <w:t>Ontwerpopdracht</w:t>
             </w:r>
-            <w:proofErr w:type="spellEnd"/>
             <w:r>
               <w:rPr>
                 <w:rFonts w:ascii="Calibri Light" w:hAnsi="Calibri Light" w:cs="Calibri Light"/>
@@ -1545,7 +1566,6 @@
                 <w:szCs w:val="24"/>
               </w:rPr>
             </w:pPr>
-            <w:proofErr w:type="spellStart"/>
             <w:r>
               <w:rPr>
                 <w:rFonts w:ascii="Calibri Light" w:hAnsi="Calibri Light" w:cs="Calibri Light"/>
@@ -1554,7 +1574,6 @@
               <w:lastRenderedPageBreak/>
               <w:t>Ontwerpopdracht</w:t>
             </w:r>
-            <w:proofErr w:type="spellEnd"/>
             <w:r>
               <w:rPr>
                 <w:rFonts w:ascii="Calibri Light" w:hAnsi="Calibri Light" w:cs="Calibri Light"/>
@@ -1982,7 +2001,6 @@
                 <w:szCs w:val="24"/>
               </w:rPr>
             </w:pPr>
-            <w:proofErr w:type="spellStart"/>
             <w:r>
               <w:rPr>
                 <w:rFonts w:ascii="Calibri Light" w:hAnsi="Calibri Light" w:cs="Calibri Light"/>
@@ -1990,7 +2008,6 @@
               </w:rPr>
               <w:t>Ontwerpopdracht</w:t>
             </w:r>
-            <w:proofErr w:type="spellEnd"/>
             <w:r>
               <w:rPr>
                 <w:rFonts w:ascii="Calibri Light" w:hAnsi="Calibri Light" w:cs="Calibri Light"/>

</xml_diff>